<commit_message>
really fleshes out the answers to most of the 9 questions, quite a lot, actually. It has been very helpful to go through this exercise; questions 3-5, roughly, need more work, though.
</commit_message>
<xml_diff>
--- a/WillC-FET-Week7_Soft-Skill-Interview-Prep_CS4.docx
+++ b/WillC-FET-Week7_Soft-Skill-Interview-Prep_CS4.docx
@@ -478,7 +478,7 @@
           <w:bCs w:val="false"/>
           <w:szCs w:val="24"/>
         </w:rPr>
-        <w:t>I found this job by searching for the Linux admin and Linux developer jobs in the Denver area on Indeed and other sites. This one in particular stood out to me because it is with a college, and so I figured that there might be more ways for my skills in learning and academia to come out in this job, either regarding the problems that need creative solutions or regarding the social context. What’s more, my daughter was born at the Anschutz campus in Aurora, and my wife and I really loved our experience at the hospital there, and I stayed with the same daughter for about a week on the Anschutz Medical Campus while we tried to figure out some things. (I also remember going to the Anschutz campus a couple times with my mom when I was a kid.) I’m very impressed.</w:t>
+        <w:t>Actually, while I found this job by searching for the Linux admin and Linux developer jobs in the Denver area on Indeed and other sites, this position and this company in particular stood out to me. This one in particular stood out to me because it is with a college, and so I figured that there might be more ways for my skills in learning and academia to come out in this job, either regarding the problems that need creative solutions or regarding the social context. I understand a lot of the needs of students, professors, and administrators, and I believe this understanding of multiple perspectives is an asset.</w:t>
       </w:r>
     </w:p>
     <w:p>
@@ -555,7 +555,26 @@
           <w:bCs w:val="false"/>
           <w:szCs w:val="24"/>
         </w:rPr>
-        <w:t>[tie in last answer as well as notes in other doc for 2.]</w:t>
+        <w:t>What’s more, my daughter was born at the Anschutz campus in Aurora almost 4 years ago, and my wife and I really loved our experience at the hospital. Last year, I stayed with the same daughter for about a week on the Anschutz Medical Campus while we tried to figure out some health concerns. (I also remember going to the Anschutz campus a couple times with my mom when I was a kid.) I have to say that in my personal experience, I’m very impressed. I really felt that my daughter was being taken care of, that all the avenues were being explored by a number of experts, that they did a really good job of being thorough in their work, communicating with us often, and really taking care of my little girl.</w:t>
+      </w:r>
+    </w:p>
+    <w:p>
+      <w:pPr>
+        <w:pStyle w:val="Normal"/>
+        <w:rPr>
+          <w:b w:val="false"/>
+          <w:b w:val="false"/>
+          <w:bCs w:val="false"/>
+          <w:szCs w:val="24"/>
+        </w:rPr>
+      </w:pPr>
+      <w:r>
+        <w:rPr>
+          <w:b w:val="false"/>
+          <w:bCs w:val="false"/>
+          <w:szCs w:val="24"/>
+        </w:rPr>
+        <w:t>Along with those very positive personal experiences, I can also say that Colorado University - between the Boulder Campus and the Anschutz Medical Campus - is reputable, that you have very nice buildings and excellent staff. But I also am drawn by what look to be nice benefits and good pay - pay that matches what I need for my family and the skills I've been pushing myself to learn. Also, the tuition options - which I'm a big fan of since I'm pretty serious about being a life-long learner – I can imagine a number of ways I would love to engage with Colorado University regarding all of this and more.</w:t>
       </w:r>
     </w:p>
     <w:p>
@@ -618,7 +637,53 @@
       </w:pPr>
       <w:r>
         <w:rPr/>
-        <w:t>[]</w:t>
+        <w:t xml:space="preserve">I have to admit that I am pretty new to working in </w:t>
+      </w:r>
+    </w:p>
+    <w:p>
+      <w:pPr>
+        <w:pStyle w:val="Normal"/>
+        <w:rPr>
+          <w:szCs w:val="24"/>
+        </w:rPr>
+      </w:pPr>
+      <w:r>
+        <w:rPr/>
+      </w:r>
+    </w:p>
+    <w:p>
+      <w:pPr>
+        <w:pStyle w:val="Normal"/>
+        <w:rPr>
+          <w:szCs w:val="24"/>
+        </w:rPr>
+      </w:pPr>
+      <w:r>
+        <w:rPr/>
+        <w:t>[the below answer needs to connect more with the specific job responsibilities; also... brevity?]</w:t>
+      </w:r>
+    </w:p>
+    <w:p>
+      <w:pPr>
+        <w:pStyle w:val="Normal"/>
+        <w:rPr>
+          <w:szCs w:val="24"/>
+        </w:rPr>
+      </w:pPr>
+      <w:r>
+        <w:rPr/>
+      </w:r>
+    </w:p>
+    <w:p>
+      <w:pPr>
+        <w:pStyle w:val="Normal"/>
+        <w:rPr>
+          <w:szCs w:val="24"/>
+        </w:rPr>
+      </w:pPr>
+      <w:r>
+        <w:rPr/>
+        <w:t>I really love Linux and bash - I think I get the most excited about those two than any of the other things I've done regarding coding. So when I started looking more seriously for coding jobs, I made sure to include Linux jobs in the search. Not to mention that I love colleges and places that try to foster an environment of care, discussion, courtesy and learning. Again, I like that I have had the personal expereinces with CU that I've had. Overall, it seems like a pretty good fit for the person I am. [I also get the impression from what I've heard, experienced, and found when I looked, that between the dual CU cultures of Boulder and Anschutz, I will not be disrespected for being neurodivergent, and that matters a lot to me.]</w:t>
       </w:r>
     </w:p>
     <w:p>
@@ -681,7 +746,65 @@
       </w:pPr>
       <w:r>
         <w:rPr/>
-        <w:t>[]</w:t>
+        <w:t>The reason why you should hire me is above all that I really care about people and thinking things through carefully. I have been called “deep” more consistently than anything else in my life; while I have discovered in the last year or so that I am neurodivergent, which does mean that sometimes I need extra time to process things, I have also had it made very clear to me from a number of sources that I really am very intelligent – moreso than I had realized.</w:t>
+      </w:r>
+    </w:p>
+    <w:p>
+      <w:pPr>
+        <w:pStyle w:val="Normal"/>
+        <w:rPr>
+          <w:szCs w:val="24"/>
+        </w:rPr>
+      </w:pPr>
+      <w:r>
+        <w:rPr/>
+      </w:r>
+    </w:p>
+    <w:p>
+      <w:pPr>
+        <w:pStyle w:val="Normal"/>
+        <w:rPr>
+          <w:szCs w:val="24"/>
+        </w:rPr>
+      </w:pPr>
+      <w:r>
+        <w:rPr/>
+        <w:t>I taught myself philosophy, analytical and critical thinking, German, the Japanese writing system. I collected over 20 mostly free fairly rich resources for learning how to code, and have cobbled together my own kind of library of learning resources. I am very capable of turning to research when I don’t know the answer to a question.</w:t>
+      </w:r>
+    </w:p>
+    <w:p>
+      <w:pPr>
+        <w:pStyle w:val="Normal"/>
+        <w:rPr>
+          <w:szCs w:val="24"/>
+        </w:rPr>
+      </w:pPr>
+      <w:r>
+        <w:rPr/>
+      </w:r>
+    </w:p>
+    <w:p>
+      <w:pPr>
+        <w:pStyle w:val="Normal"/>
+        <w:rPr>
+          <w:szCs w:val="24"/>
+        </w:rPr>
+      </w:pPr>
+      <w:r>
+        <w:rPr/>
+        <w:t>very resourceful, taught myself how to learn, then how to teach others; taught myself analytical and critical thinking, philosophy, taught myself German and more languages; bash, CPP, web dev</w:t>
+      </w:r>
+    </w:p>
+    <w:p>
+      <w:pPr>
+        <w:pStyle w:val="Normal"/>
+        <w:rPr>
+          <w:szCs w:val="24"/>
+        </w:rPr>
+      </w:pPr>
+      <w:r>
+        <w:rPr/>
+        <w:t>-My personal and work experiences make me somewhat familiar with many different aspects of CU's culture, clients and their needs. For instance, my  experience as a caregiver for the elderly and special needs community, as well as with tutoring, learning and teaching others how to learn, are bonuses for connecting me to the CU culture. Along with my personal experiences with my family at the Anschutz campus. -- I have a personality that considers seriously how to care and seeks cultures of thought and care.</w:t>
       </w:r>
     </w:p>
     <w:p>
@@ -744,7 +867,67 @@
       </w:pPr>
       <w:r>
         <w:rPr/>
-        <w:t>[]</w:t>
+        <w:t>-list major achievements relative to professional work</w:t>
+      </w:r>
+    </w:p>
+    <w:p>
+      <w:pPr>
+        <w:pStyle w:val="Normal"/>
+        <w:rPr>
+          <w:szCs w:val="24"/>
+        </w:rPr>
+      </w:pPr>
+      <w:r>
+        <w:rPr/>
+        <w:t>-Inlow Baptist Camp</w:t>
+      </w:r>
+    </w:p>
+    <w:p>
+      <w:pPr>
+        <w:pStyle w:val="Normal"/>
+        <w:rPr>
+          <w:szCs w:val="24"/>
+        </w:rPr>
+      </w:pPr>
+      <w:r>
+        <w:rPr/>
+        <w:t>-writing a book of poems</w:t>
+      </w:r>
+    </w:p>
+    <w:p>
+      <w:pPr>
+        <w:pStyle w:val="Normal"/>
+        <w:rPr>
+          <w:szCs w:val="24"/>
+        </w:rPr>
+      </w:pPr>
+      <w:r>
+        <w:rPr/>
+        <w:t>-teaching myself German/how to Code</w:t>
+      </w:r>
+    </w:p>
+    <w:p>
+      <w:pPr>
+        <w:pStyle w:val="Normal"/>
+        <w:rPr>
+          <w:szCs w:val="24"/>
+        </w:rPr>
+      </w:pPr>
+      <w:r>
+        <w:rPr/>
+        <w:t>-Promineo Tech bootcamp</w:t>
+      </w:r>
+    </w:p>
+    <w:p>
+      <w:pPr>
+        <w:pStyle w:val="Normal"/>
+        <w:rPr>
+          <w:szCs w:val="24"/>
+        </w:rPr>
+      </w:pPr>
+      <w:r>
+        <w:rPr/>
+        <w:t>-</w:t>
       </w:r>
     </w:p>
     <w:p>
@@ -807,7 +990,31 @@
       </w:pPr>
       <w:r>
         <w:rPr/>
-        <w:t>[]</w:t>
+        <w:t>-calming down John</w:t>
+      </w:r>
+    </w:p>
+    <w:p>
+      <w:pPr>
+        <w:pStyle w:val="Normal"/>
+        <w:rPr>
+          <w:szCs w:val="24"/>
+        </w:rPr>
+      </w:pPr>
+      <w:r>
+        <w:rPr/>
+        <w:t>-dealing with rumors at work?</w:t>
+      </w:r>
+    </w:p>
+    <w:p>
+      <w:pPr>
+        <w:pStyle w:val="Normal"/>
+        <w:rPr>
+          <w:szCs w:val="24"/>
+        </w:rPr>
+      </w:pPr>
+      <w:r>
+        <w:rPr/>
+        <w:t>-the last year - - unemployed in the pandemic, just barely above homeless and feeling like I had no idea what to do with my life. Then getting involved in Manna Connect with a career coach, then a therapist and marriage therapist, Psychiatrist (2-3), Neurocognitive Testing, much needed Medications, Spiritual Director, lots of learning to code, lots of persistence and not giving up; courses like Udemy courses; Promineo Tech Bootcamp; [perhaps Nxt Level];</w:t>
       </w:r>
     </w:p>
     <w:p>
@@ -870,7 +1077,55 @@
       </w:pPr>
       <w:r>
         <w:rPr/>
-        <w:t>[]</w:t>
+        <w:t>I have some goals which are time-bound, and some which are constant and present throughout all my goals. Some of these later goals are that I really want to be present with my family, teaching them, learning with them, rock-climbing and exploring with them. I also feel a need, when others are open to it, for me to share what little I have learned about how to have peace that helps me to think carefully about how to go forward. I want to influence the future and learn with others how to steer each other away from escalating conflicts and related dangers in the modern technological landscape. Lastly, I want to learn lots about how to speak languages like Japanese, Welsh, Chinese and others, and how to connect with others and bridge cultural and linguistic gaps.</w:t>
+      </w:r>
+    </w:p>
+    <w:p>
+      <w:pPr>
+        <w:pStyle w:val="Normal"/>
+        <w:rPr>
+          <w:szCs w:val="24"/>
+        </w:rPr>
+      </w:pPr>
+      <w:r>
+        <w:rPr/>
+        <w:t>Turning to my more specific and time-bound goals, however, I would start by saying that in the next year especially (probably the next 2-4 years), I want to accumulate more experience, skills, and certificates working with coding languages and frameworks such as bash, Linux, C++, Server Administration, Full Stack Web Development, and overall design - including really taking ethics and visuals into serious consideration.</w:t>
+      </w:r>
+    </w:p>
+    <w:p>
+      <w:pPr>
+        <w:pStyle w:val="Normal"/>
+        <w:rPr>
+          <w:szCs w:val="24"/>
+        </w:rPr>
+      </w:pPr>
+      <w:r>
+        <w:rPr/>
+        <w:t>Over a longer period of time, say 4-10 years, it has been my goal increasingly for a number of years now to learn as much as possible about the history and future of technology so I can help have some kind of insight into what wisdom might look like in how we relate to technology in a world that is always evolving. This is evidenced in part by some of my writings in a blog I started about ethics, tech, spirituality, and language ( perilousresonance.wordpress.com/ ). I hope to eventually write and publish books on related topics (starting in the nearer future with publishing a book of poems I already wrote in college).</w:t>
+      </w:r>
+    </w:p>
+    <w:p>
+      <w:pPr>
+        <w:pStyle w:val="Normal"/>
+        <w:rPr>
+          <w:szCs w:val="24"/>
+        </w:rPr>
+      </w:pPr>
+      <w:r>
+        <w:rPr/>
+        <w:t>In the further future, something like 7-20 years, I have thought more and more about starting two non-profit organizations. The first would be a center for thinking about the complicated intersections of ethics, spirituality, and modern technology. The second would be a kind of peace center that would seek ways to help people de-escalate difficult situations, especially to help people see what actions are more likely to escalate and potentially cause violence. Both of these ideas have been growing on me for awhile, but I have a lot to learn about them.</w:t>
+      </w:r>
+    </w:p>
+    <w:p>
+      <w:pPr>
+        <w:pStyle w:val="Normal"/>
+        <w:rPr>
+          <w:szCs w:val="24"/>
+        </w:rPr>
+      </w:pPr>
+      <w:r>
+        <w:rPr/>
+        <w:t>I surprised myself just now when I realized that I can confidently say that I have been working - steadily, concretely, and increasingly - towards fulfilling these goals for years now.</w:t>
       </w:r>
     </w:p>
     <w:p>
@@ -933,7 +1188,7 @@
       </w:pPr>
       <w:r>
         <w:rPr/>
-        <w:t>[]</w:t>
+        <w:t>The older I've gotten, the more I've realized that I am not using my skills the way I ought to be, and am not pursuing the life that I really want to live, and that furthermore, I haven't even been in any of the right industries to get close to doing that. I want to use a lot of my skills to really start taking care of my family here in Colorado and making the most of my life, so I've been increasingly pursuing learning how to code for the last two years or so and increasingly teaching myself to approach it as a deep thinker - not just thinking about the code, but about the ideas and realities that underlie modern technology and what responsibilities might come along with those. I love language, logic, learning and teaching, Ubuntu, bash, code ...</w:t>
       </w:r>
     </w:p>
     <w:p>
@@ -994,7 +1249,7 @@
         <w:rPr>
           <w:szCs w:val="24"/>
         </w:rPr>
-        <w:t>[]</w:t>
+        <w:t>$70,000 - $80,000 / year.</w:t>
       </w:r>
     </w:p>
     <w:p>

</xml_diff>

<commit_message>
brings all answers to question to a pretty complete spot except for the two STAR questions
</commit_message>
<xml_diff>
--- a/WillC-FET-Week7_Soft-Skill-Interview-Prep_CS4.docx
+++ b/WillC-FET-Week7_Soft-Skill-Interview-Prep_CS4.docx
@@ -430,6 +430,40 @@
         </w:rPr>
       </w:pPr>
       <w:r>
+        <w:rPr/>
+      </w:r>
+    </w:p>
+    <w:p>
+      <w:pPr>
+        <w:pStyle w:val="Normal"/>
+        <w:rPr>
+          <w:szCs w:val="24"/>
+        </w:rPr>
+      </w:pPr>
+      <w:r>
+        <w:rPr/>
+        <w:t>The Job: UNIX Application Administrator, at Colorado University https://www.indeed.com/cmp/University-of-Colorado/jobs?jk=d4573dd5b1ec25f4&amp;start=0&amp;clearPrefilter=1</w:t>
+      </w:r>
+    </w:p>
+    <w:p>
+      <w:pPr>
+        <w:pStyle w:val="Normal"/>
+        <w:rPr>
+          <w:szCs w:val="24"/>
+        </w:rPr>
+      </w:pPr>
+      <w:r>
+        <w:rPr/>
+      </w:r>
+    </w:p>
+    <w:p>
+      <w:pPr>
+        <w:pStyle w:val="Normal"/>
+        <w:rPr>
+          <w:szCs w:val="24"/>
+        </w:rPr>
+      </w:pPr>
+      <w:r>
         <w:rPr>
           <w:b/>
           <w:bCs/>
@@ -478,7 +512,7 @@
           <w:bCs w:val="false"/>
           <w:szCs w:val="24"/>
         </w:rPr>
-        <w:t>Actually, while I found this job by searching for the Linux admin and Linux developer jobs in the Denver area on Indeed and other sites, this position and this company in particular stood out to me. This one in particular stood out to me because it is with a college, and so I figured that there might be more ways for my skills in learning and academia to come out in this job, either regarding the problems that need creative solutions or regarding the social context. I understand a lot of the needs of students, professors, and administrators, and I believe this understanding of multiple perspectives is an asset.</w:t>
+        <w:t>Actually, while I found this job by searching for the Linux admin and Linux developer jobs in the Denver area on Indeed and other sites, this position and this company in particular stood out to me. This one in particular stood out to me initially because it is with a college, and so I figured that there might be more ways for my skills in learning and academia to show in this job, either regarding the problems that need creative solutions or regarding the social context. I understand a lot of the needs of students, professors, and administrators, and I share many of their interests, and I believe this understanding of multiple perspectives is an asset.</w:t>
       </w:r>
     </w:p>
     <w:p>
@@ -574,7 +608,7 @@
           <w:bCs w:val="false"/>
           <w:szCs w:val="24"/>
         </w:rPr>
-        <w:t>Along with those very positive personal experiences, I can also say that Colorado University - between the Boulder Campus and the Anschutz Medical Campus - is reputable, that you have very nice buildings and excellent staff. But I also am drawn by what look to be nice benefits and good pay - pay that matches what I need for my family and the skills I've been pushing myself to learn. Also, the tuition options - which I'm a big fan of since I'm pretty serious about being a life-long learner – I can imagine a number of ways I would love to engage with Colorado University regarding all of this and more.</w:t>
+        <w:t>Along with those very positive personal experiences, I can also say that Colorado University - between the Boulder Campus and the Anschutz Medical Campus - is reputable, that you have very nice buildings and a large number of excellently trained and caring staff. But I also am drawn by what look to be nice benefits and good pay - pay that matches what I need for my family and the skills I've been pushing myself to learn. Also, the tuition options - which I'm a big fan of since I'm pretty serious about being a life-long learner – I can imagine a number of ways I would love to engage with Colorado University regarding all of this and more.</w:t>
       </w:r>
     </w:p>
     <w:p>
@@ -637,53 +671,100 @@
       </w:pPr>
       <w:r>
         <w:rPr/>
-        <w:t xml:space="preserve">I have to admit that I am pretty new to working in </w:t>
-      </w:r>
-    </w:p>
-    <w:p>
-      <w:pPr>
-        <w:pStyle w:val="Normal"/>
-        <w:rPr>
-          <w:szCs w:val="24"/>
-        </w:rPr>
-      </w:pPr>
-      <w:r>
-        <w:rPr/>
-      </w:r>
-    </w:p>
-    <w:p>
-      <w:pPr>
-        <w:pStyle w:val="Normal"/>
-        <w:rPr>
-          <w:szCs w:val="24"/>
-        </w:rPr>
-      </w:pPr>
-      <w:r>
-        <w:rPr/>
-        <w:t>[the below answer needs to connect more with the specific job responsibilities; also... brevity?]</w:t>
-      </w:r>
-    </w:p>
-    <w:p>
-      <w:pPr>
-        <w:pStyle w:val="Normal"/>
-        <w:rPr>
-          <w:szCs w:val="24"/>
-        </w:rPr>
-      </w:pPr>
-      <w:r>
-        <w:rPr/>
-      </w:r>
-    </w:p>
-    <w:p>
-      <w:pPr>
-        <w:pStyle w:val="Normal"/>
-        <w:rPr>
-          <w:szCs w:val="24"/>
-        </w:rPr>
-      </w:pPr>
-      <w:r>
-        <w:rPr/>
-        <w:t>I really love Linux and bash - I think I get the most excited about those two than any of the other things I've done regarding coding. So when I started looking more seriously for coding jobs, I made sure to include Linux jobs in the search. Not to mention that I love colleges and places that try to foster an environment of care, discussion, courtesy and learning. Again, I like that I have had the personal expereinces with CU that I've had. Overall, it seems like a pretty good fit for the person I am. [I also get the impression from what I've heard, experienced, and found when I looked, that between the dual CU cultures of Boulder and Anschutz, I will not be disrespected for being neurodivergent, and that matters a lot to me.]</w:t>
+        <w:t xml:space="preserve">I have to admit upfront that I don’t have any experience as a UNIX Application Administrator. </w:t>
+      </w:r>
+      <w:r>
+        <w:rPr/>
+        <w:t xml:space="preserve">And yet, I really believe that I actually fit pretty well the description </w:t>
+      </w:r>
+      <w:r>
+        <w:rPr/>
+        <w:t xml:space="preserve"> </w:t>
+      </w:r>
+      <w:r>
+        <w:rPr/>
+        <w:t>of the “key responsibilities of this position” and the description of the person you are looking for for the job. I am very driven to learn and very flexible to different needs and situations. I definitely have a “can-do attitude” which has been re-enforced by a good number of experiences overcoming difficult situations that I honestly didn’t think I could overcome – but which I sincerely tried to anyways. I am well-attuned to understanding the needs of others, the complex issues associated with their needs, and this with people from a large variety of backgrounds.</w:t>
+      </w:r>
+    </w:p>
+    <w:p>
+      <w:pPr>
+        <w:pStyle w:val="Normal"/>
+        <w:rPr>
+          <w:szCs w:val="24"/>
+        </w:rPr>
+      </w:pPr>
+      <w:r>
+        <w:rPr/>
+      </w:r>
+    </w:p>
+    <w:p>
+      <w:pPr>
+        <w:pStyle w:val="Normal"/>
+        <w:rPr>
+          <w:szCs w:val="24"/>
+        </w:rPr>
+      </w:pPr>
+      <w:r>
+        <w:rPr/>
+        <w:t>So far, I get the most excited about Linux and bash than about any of the other coding languages or tools I've learned. I really love those two. So when I started looking more seriously for coding jobs, I made sure to include Linux jobs in the search. Not to mention that I love colleges and multi-cultural places that try to foster an environment of care, discussion, courtesy and learning. And again, I really appreciate the personal experiences with CU. Overall, it seems like a pretty good fit for the person I am.</w:t>
+      </w:r>
+    </w:p>
+    <w:p>
+      <w:pPr>
+        <w:pStyle w:val="Normal"/>
+        <w:rPr>
+          <w:szCs w:val="24"/>
+        </w:rPr>
+      </w:pPr>
+      <w:r>
+        <w:rPr/>
+      </w:r>
+    </w:p>
+    <w:p>
+      <w:pPr>
+        <w:pStyle w:val="Normal"/>
+        <w:rPr>
+          <w:szCs w:val="24"/>
+        </w:rPr>
+      </w:pPr>
+      <w:r>
+        <w:rPr/>
+        <w:t>As a result, I’ve started researching the things I don’t know about, for instance, regarding the Oracle’s Identity Management Suite, Database Administration and Exadata Cloud Administration. Or “full-lifecycle implementation.”</w:t>
+      </w:r>
+    </w:p>
+    <w:p>
+      <w:pPr>
+        <w:pStyle w:val="Normal"/>
+        <w:rPr>
+          <w:szCs w:val="24"/>
+        </w:rPr>
+      </w:pPr>
+      <w:r>
+        <w:rPr/>
+      </w:r>
+    </w:p>
+    <w:p>
+      <w:pPr>
+        <w:pStyle w:val="Normal"/>
+        <w:rPr>
+          <w:szCs w:val="24"/>
+        </w:rPr>
+      </w:pPr>
+      <w:r>
+        <w:rPr/>
+        <w:t xml:space="preserve">Finally, I am interested in this job with Colorado University because </w:t>
+      </w:r>
+      <w:r>
+        <w:rPr/>
+        <w:t xml:space="preserve">throughout my life I have gradually become aware of how I am neurodivergent and how neurodivergent people get treated differently than neurotypical people. The impression from what I've heard, experienced, and found - between the dual CU cultures of Boulder and Anschutz – is that I will not be disrespected for being neurodivergent, </w:t>
+      </w:r>
+      <w:r>
+        <w:rPr/>
+        <w:t>but that it will be valued. A</w:t>
+      </w:r>
+      <w:r>
+        <w:rPr/>
+        <w:t>nd that matters a lot to me.</w:t>
       </w:r>
     </w:p>
     <w:p>
@@ -746,65 +827,176 @@
       </w:pPr>
       <w:r>
         <w:rPr/>
-        <w:t>The reason why you should hire me is above all that I really care about people and thinking things through carefully. I have been called “deep” more consistently than anything else in my life; while I have discovered in the last year or so that I am neurodivergent, which does mean that sometimes I need extra time to process things, I have also had it made very clear to me from a number of sources that I really am very intelligent – moreso than I had realized.</w:t>
-      </w:r>
-    </w:p>
-    <w:p>
-      <w:pPr>
-        <w:pStyle w:val="Normal"/>
-        <w:rPr>
-          <w:szCs w:val="24"/>
-        </w:rPr>
-      </w:pPr>
-      <w:r>
-        <w:rPr/>
-      </w:r>
-    </w:p>
-    <w:p>
-      <w:pPr>
-        <w:pStyle w:val="Normal"/>
-        <w:rPr>
-          <w:szCs w:val="24"/>
-        </w:rPr>
-      </w:pPr>
-      <w:r>
-        <w:rPr/>
-        <w:t>I taught myself philosophy, analytical and critical thinking, German, the Japanese writing system. I collected over 20 mostly free fairly rich resources for learning how to code, and have cobbled together my own kind of library of learning resources. I am very capable of turning to research when I don’t know the answer to a question.</w:t>
-      </w:r>
-    </w:p>
-    <w:p>
-      <w:pPr>
-        <w:pStyle w:val="Normal"/>
-        <w:rPr>
-          <w:szCs w:val="24"/>
-        </w:rPr>
-      </w:pPr>
-      <w:r>
-        <w:rPr/>
-      </w:r>
-    </w:p>
-    <w:p>
-      <w:pPr>
-        <w:pStyle w:val="Normal"/>
-        <w:rPr>
-          <w:szCs w:val="24"/>
-        </w:rPr>
-      </w:pPr>
-      <w:r>
-        <w:rPr/>
-        <w:t>very resourceful, taught myself how to learn, then how to teach others; taught myself analytical and critical thinking, philosophy, taught myself German and more languages; bash, CPP, web dev</w:t>
-      </w:r>
-    </w:p>
-    <w:p>
-      <w:pPr>
-        <w:pStyle w:val="Normal"/>
-        <w:rPr>
-          <w:szCs w:val="24"/>
-        </w:rPr>
-      </w:pPr>
-      <w:r>
-        <w:rPr/>
-        <w:t>-My personal and work experiences make me somewhat familiar with many different aspects of CU's culture, clients and their needs. For instance, my  experience as a caregiver for the elderly and special needs community, as well as with tutoring, learning and teaching others how to learn, are bonuses for connecting me to the CU culture. Along with my personal experiences with my family at the Anschutz campus. -- I have a personality that considers seriously how to care and seeks cultures of thought and care.</w:t>
+        <w:t xml:space="preserve">The reason why you should hire me is above all that I really care about people and thinking things through carefully. I have been called “deep” more consistently than anything else in my life; while I have discovered in the last year or so that I am neurodivergent, which does mean that sometimes I need extra time to process things, I have also had it made very clear to me from a number of </w:t>
+      </w:r>
+      <w:r>
+        <w:rPr/>
+        <w:t xml:space="preserve">qualified people since my diagnosis </w:t>
+      </w:r>
+      <w:r>
+        <w:rPr/>
+        <w:t xml:space="preserve">that I really am very intelligent, </w:t>
+      </w:r>
+      <w:r>
+        <w:rPr/>
+        <w:t>resourceful, competent, patient and creative</w:t>
+      </w:r>
+      <w:r>
+        <w:rPr/>
+        <w:t xml:space="preserve"> – moreso than I had </w:t>
+      </w:r>
+      <w:r>
+        <w:rPr/>
+        <w:t xml:space="preserve">ever </w:t>
+      </w:r>
+      <w:r>
+        <w:rPr/>
+        <w:t>realized.</w:t>
+      </w:r>
+    </w:p>
+    <w:p>
+      <w:pPr>
+        <w:pStyle w:val="Normal"/>
+        <w:rPr>
+          <w:szCs w:val="24"/>
+        </w:rPr>
+      </w:pPr>
+      <w:r>
+        <w:rPr/>
+      </w:r>
+    </w:p>
+    <w:p>
+      <w:pPr>
+        <w:pStyle w:val="Normal"/>
+        <w:rPr>
+          <w:szCs w:val="24"/>
+        </w:rPr>
+      </w:pPr>
+      <w:r>
+        <w:rPr/>
+        <w:t xml:space="preserve">I taught myself philosophy, analytical and critical thinking, </w:t>
+      </w:r>
+      <w:r>
+        <w:rPr/>
+        <w:t xml:space="preserve">the </w:t>
+      </w:r>
+      <w:r>
+        <w:rPr/>
+        <w:t xml:space="preserve">German </w:t>
+      </w:r>
+      <w:r>
+        <w:rPr/>
+        <w:t>language and</w:t>
+      </w:r>
+      <w:r>
+        <w:rPr/>
+        <w:t xml:space="preserve"> the Japanese writing system. I collected over 20 mostly free fairly rich resources for learning how to code, and have cobbled together my own kind of library of learning resources. I am very capable of turning to research when I don’t know the answer to a question, </w:t>
+      </w:r>
+      <w:r>
+        <w:rPr/>
+        <w:t>and I like to gather people whom I can reach out to when I don’t know the next steps to take. I taught myself how to learn, and then taught myself how to teach others the same thing.</w:t>
+      </w:r>
+    </w:p>
+    <w:p>
+      <w:pPr>
+        <w:pStyle w:val="Normal"/>
+        <w:rPr>
+          <w:szCs w:val="24"/>
+        </w:rPr>
+      </w:pPr>
+      <w:r>
+        <w:rPr/>
+      </w:r>
+    </w:p>
+    <w:p>
+      <w:pPr>
+        <w:pStyle w:val="Normal"/>
+        <w:rPr>
+          <w:szCs w:val="24"/>
+        </w:rPr>
+      </w:pPr>
+      <w:r>
+        <w:rPr/>
+        <w:t>Again, m</w:t>
+      </w:r>
+      <w:r>
+        <w:rPr/>
+        <w:t>y personal and work experiences make me somewhat familiar with many different aspects of CU's culture, clients and their needs. For instance, my experience as a caregiver for the elderly and special needs communit</w:t>
+      </w:r>
+      <w:r>
+        <w:rPr/>
+        <w:t>ies</w:t>
+      </w:r>
+      <w:r>
+        <w:rPr/>
+        <w:t xml:space="preserve">, as well as </w:t>
+      </w:r>
+      <w:r>
+        <w:rPr/>
+        <w:t xml:space="preserve">my experiences </w:t>
+      </w:r>
+      <w:r>
+        <w:rPr/>
+        <w:t xml:space="preserve">with tutoring </w:t>
+      </w:r>
+      <w:r>
+        <w:rPr/>
+        <w:t>college and high school students, and teaching my own kids how to read</w:t>
+      </w:r>
+      <w:r>
+        <w:rPr/>
+        <w:t xml:space="preserve">, are </w:t>
+      </w:r>
+      <w:r>
+        <w:rPr/>
+        <w:t>assets for connecting me both professionally and</w:t>
+      </w:r>
+      <w:r>
+        <w:rPr/>
+        <w:t xml:space="preserve"> </w:t>
+      </w:r>
+      <w:r>
+        <w:rPr/>
+        <w:t>culturally to the main goals of Colorado University</w:t>
+      </w:r>
+      <w:r>
+        <w:rPr/>
+        <w:t xml:space="preserve">. I </w:t>
+      </w:r>
+      <w:r>
+        <w:rPr/>
+        <w:t xml:space="preserve">am </w:t>
+      </w:r>
+      <w:r>
+        <w:rPr/>
+        <w:t xml:space="preserve">a personal that considers seriously </w:t>
+      </w:r>
+      <w:r>
+        <w:rPr>
+          <w:i/>
+          <w:iCs/>
+        </w:rPr>
+        <w:t>how to care</w:t>
+      </w:r>
+      <w:r>
+        <w:rPr/>
+        <w:t xml:space="preserve">, and </w:t>
+      </w:r>
+      <w:r>
+        <w:rPr/>
+        <w:t>I seek to respect and learn about diverse</w:t>
+      </w:r>
+      <w:r>
+        <w:rPr/>
+        <w:t xml:space="preserve"> cultures </w:t>
+      </w:r>
+      <w:r>
+        <w:rPr/>
+        <w:t xml:space="preserve">and to create a shared culture of </w:t>
+      </w:r>
+      <w:r>
+        <w:rPr/>
+        <w:t>thought and care.</w:t>
       </w:r>
     </w:p>
     <w:p>
@@ -991,6 +1183,22 @@
       <w:r>
         <w:rPr/>
         <w:t>-calming down John</w:t>
+      </w:r>
+    </w:p>
+    <w:p>
+      <w:pPr>
+        <w:pStyle w:val="Normal"/>
+        <w:rPr>
+          <w:szCs w:val="24"/>
+        </w:rPr>
+      </w:pPr>
+      <w:r>
+        <w:rPr/>
+        <w:t>-</w:t>
+      </w:r>
+      <w:r>
+        <w:rPr/>
+        <w:t>the experience at “bonaventure” with leadership</w:t>
       </w:r>
     </w:p>
     <w:p>

</xml_diff>

<commit_message>
brings document up to being close to completion; fixes some minor issues with grammar and wording; only two major questions left to flesh out.
</commit_message>
<xml_diff>
--- a/WillC-FET-Week7_Soft-Skill-Interview-Prep_CS4.docx
+++ b/WillC-FET-Week7_Soft-Skill-Interview-Prep_CS4.docx
@@ -71,7 +71,8 @@
           <w:p>
             <w:pPr>
               <w:pStyle w:val="Normal"/>
-              <w:widowControl/>
+              <w:widowControl w:val="false"/>
+              <w:suppressAutoHyphens w:val="true"/>
               <w:spacing w:lineRule="auto" w:line="240" w:before="0" w:after="0"/>
               <w:jc w:val="center"/>
               <w:rPr>
@@ -107,7 +108,8 @@
           <w:p>
             <w:pPr>
               <w:pStyle w:val="Normal"/>
-              <w:widowControl/>
+              <w:widowControl w:val="false"/>
+              <w:suppressAutoHyphens w:val="true"/>
               <w:spacing w:lineRule="auto" w:line="240" w:before="0" w:after="0"/>
               <w:jc w:val="center"/>
               <w:cnfStyle w:val="100000000000" w:firstRow="1" w:lastRow="0" w:firstColumn="0" w:lastColumn="0" w:oddVBand="0" w:evenVBand="0" w:oddHBand="0" w:evenHBand="0" w:firstRowFirstColumn="0" w:firstRowLastColumn="0" w:lastRowFirstColumn="0" w:lastRowLastColumn="0"/>
@@ -144,7 +146,8 @@
           <w:p>
             <w:pPr>
               <w:pStyle w:val="Normal"/>
-              <w:widowControl/>
+              <w:widowControl w:val="false"/>
+              <w:suppressAutoHyphens w:val="true"/>
               <w:spacing w:lineRule="auto" w:line="240" w:before="0" w:after="0"/>
               <w:jc w:val="center"/>
               <w:cnfStyle w:val="100000000000" w:firstRow="1" w:lastRow="0" w:firstColumn="0" w:lastColumn="0" w:oddVBand="0" w:evenVBand="0" w:oddHBand="0" w:evenHBand="0" w:firstRowFirstColumn="0" w:firstRowLastColumn="0" w:lastRowFirstColumn="0" w:lastRowLastColumn="0"/>
@@ -188,7 +191,8 @@
           <w:p>
             <w:pPr>
               <w:pStyle w:val="Normal"/>
-              <w:widowControl/>
+              <w:widowControl w:val="false"/>
+              <w:suppressAutoHyphens w:val="true"/>
               <w:spacing w:lineRule="auto" w:line="240" w:before="0" w:after="0"/>
               <w:jc w:val="left"/>
               <w:rPr>
@@ -225,7 +229,8 @@
           <w:p>
             <w:pPr>
               <w:pStyle w:val="Normal"/>
-              <w:widowControl/>
+              <w:widowControl w:val="false"/>
+              <w:suppressAutoHyphens w:val="true"/>
               <w:spacing w:lineRule="auto" w:line="240" w:before="0" w:after="0"/>
               <w:jc w:val="left"/>
               <w:cnfStyle w:val="000000100000" w:firstRow="0" w:lastRow="0" w:firstColumn="0" w:lastColumn="0" w:oddVBand="0" w:evenVBand="0" w:oddHBand="1" w:evenHBand="0" w:firstRowFirstColumn="0" w:firstRowLastColumn="0" w:lastRowFirstColumn="0" w:lastRowLastColumn="0"/>
@@ -258,7 +263,8 @@
           <w:p>
             <w:pPr>
               <w:pStyle w:val="Normal"/>
-              <w:widowControl/>
+              <w:widowControl w:val="false"/>
+              <w:suppressAutoHyphens w:val="true"/>
               <w:spacing w:lineRule="auto" w:line="240" w:before="0" w:after="0"/>
               <w:jc w:val="right"/>
               <w:cnfStyle w:val="000000100000" w:firstRow="0" w:lastRow="0" w:firstColumn="0" w:lastColumn="0" w:oddVBand="0" w:evenVBand="0" w:oddHBand="1" w:evenHBand="0" w:firstRowFirstColumn="0" w:firstRowLastColumn="0" w:lastRowFirstColumn="0" w:lastRowLastColumn="0"/>
@@ -294,7 +300,8 @@
           <w:p>
             <w:pPr>
               <w:pStyle w:val="Normal"/>
-              <w:widowControl/>
+              <w:widowControl w:val="false"/>
+              <w:suppressAutoHyphens w:val="true"/>
               <w:spacing w:lineRule="auto" w:line="240" w:before="0" w:after="0"/>
               <w:jc w:val="left"/>
               <w:rPr>
@@ -330,7 +337,8 @@
           <w:p>
             <w:pPr>
               <w:pStyle w:val="Normal"/>
-              <w:widowControl/>
+              <w:widowControl w:val="false"/>
+              <w:suppressAutoHyphens w:val="true"/>
               <w:spacing w:lineRule="auto" w:line="240" w:before="0" w:after="0"/>
               <w:jc w:val="left"/>
               <w:cnfStyle w:val="000000000000" w:firstRow="0" w:lastRow="0" w:firstColumn="0" w:lastColumn="0" w:oddVBand="0" w:evenVBand="0" w:oddHBand="0" w:evenHBand="0" w:firstRowFirstColumn="0" w:firstRowLastColumn="0" w:lastRowFirstColumn="0" w:lastRowLastColumn="0"/>
@@ -362,7 +370,8 @@
           <w:p>
             <w:pPr>
               <w:pStyle w:val="Normal"/>
-              <w:widowControl/>
+              <w:widowControl w:val="false"/>
+              <w:suppressAutoHyphens w:val="true"/>
               <w:spacing w:lineRule="auto" w:line="240" w:before="0" w:after="0"/>
               <w:jc w:val="right"/>
               <w:cnfStyle w:val="000000000000" w:firstRow="0" w:lastRow="0" w:firstColumn="0" w:lastColumn="0" w:oddVBand="0" w:evenVBand="0" w:oddHBand="0" w:evenHBand="0" w:firstRowFirstColumn="0" w:firstRowLastColumn="0" w:lastRowFirstColumn="0" w:lastRowLastColumn="0"/>
@@ -430,7 +439,9 @@
         </w:rPr>
       </w:pPr>
       <w:r>
-        <w:rPr/>
+        <w:rPr>
+          <w:szCs w:val="24"/>
+        </w:rPr>
       </w:r>
     </w:p>
     <w:p>
@@ -453,7 +464,9 @@
         </w:rPr>
       </w:pPr>
       <w:r>
-        <w:rPr/>
+        <w:rPr>
+          <w:szCs w:val="24"/>
+        </w:rPr>
       </w:r>
     </w:p>
     <w:p>
@@ -512,7 +525,7 @@
           <w:bCs w:val="false"/>
           <w:szCs w:val="24"/>
         </w:rPr>
-        <w:t>Actually, while I found this job by searching for the Linux admin and Linux developer jobs in the Denver area on Indeed and other sites, this position and this company in particular stood out to me. This one in particular stood out to me initially because it is with a college, and so I figured that there might be more ways for my skills in learning and academia to show in this job, either regarding the problems that need creative solutions or regarding the social context. I understand a lot of the needs of students, professors, and administrators, and I share many of their interests, and I believe this understanding of multiple perspectives is an asset.</w:t>
+        <w:t>Actually, while I found this job by searching for Linux admin and Linux developer jobs in the Denver area on Indeed and other sites, this position and this company in particular stood out to me. This one in particular stood out to me initially because it is with a college, and so I figured that there might be more ways for my skills in learning and academia to show in this job, either regarding the problems that need creative solutions or regarding the social context. I understand a lot of the needs of students, professors, and administrators, and I share many of their interests, and I believe this understanding of multiple perspectives is an asset.</w:t>
       </w:r>
     </w:p>
     <w:p>
@@ -659,42 +672,34 @@
         </w:rPr>
       </w:pPr>
       <w:r>
-        <w:rPr/>
-      </w:r>
-    </w:p>
-    <w:p>
-      <w:pPr>
-        <w:pStyle w:val="Normal"/>
-        <w:rPr>
-          <w:szCs w:val="24"/>
-        </w:rPr>
-      </w:pPr>
-      <w:r>
-        <w:rPr/>
-        <w:t xml:space="preserve">I have to admit upfront that I don’t have any experience as a UNIX Application Administrator. </w:t>
-      </w:r>
-      <w:r>
-        <w:rPr/>
-        <w:t xml:space="preserve">And yet, I really believe that I actually fit pretty well the description </w:t>
-      </w:r>
-      <w:r>
-        <w:rPr/>
-        <w:t xml:space="preserve"> </w:t>
-      </w:r>
-      <w:r>
-        <w:rPr/>
-        <w:t>of the “key responsibilities of this position” and the description of the person you are looking for for the job. I am very driven to learn and very flexible to different needs and situations. I definitely have a “can-do attitude” which has been re-enforced by a good number of experiences overcoming difficult situations that I honestly didn’t think I could overcome – but which I sincerely tried to anyways. I am well-attuned to understanding the needs of others, the complex issues associated with their needs, and this with people from a large variety of backgrounds.</w:t>
-      </w:r>
-    </w:p>
-    <w:p>
-      <w:pPr>
-        <w:pStyle w:val="Normal"/>
-        <w:rPr>
-          <w:szCs w:val="24"/>
-        </w:rPr>
-      </w:pPr>
-      <w:r>
-        <w:rPr/>
+        <w:rPr>
+          <w:szCs w:val="24"/>
+        </w:rPr>
+      </w:r>
+    </w:p>
+    <w:p>
+      <w:pPr>
+        <w:pStyle w:val="Normal"/>
+        <w:rPr>
+          <w:szCs w:val="24"/>
+        </w:rPr>
+      </w:pPr>
+      <w:r>
+        <w:rPr/>
+        <w:t>I have to admit upfront that I don’t have any experience as a UNIX Application Administrator. And yet, I really believe that I actually fit pretty well the description  of the “key responsibilities of this position” and the description of the person you are looking for for the job. I am very driven to learn and very flexible to different needs and situations. I definitely have a “can-do attitude” which has been re-enforced by a good number of experiences overcoming difficult situations that I honestly didn’t think I could overcome – but which I sincerely tried to anyways. I am well-attuned to understanding the needs of others, the complex issues associated with their needs, and this with people from a large variety of backgrounds.</w:t>
+      </w:r>
+    </w:p>
+    <w:p>
+      <w:pPr>
+        <w:pStyle w:val="Normal"/>
+        <w:rPr>
+          <w:szCs w:val="24"/>
+        </w:rPr>
+      </w:pPr>
+      <w:r>
+        <w:rPr>
+          <w:szCs w:val="24"/>
+        </w:rPr>
       </w:r>
     </w:p>
     <w:p>
@@ -717,7 +722,9 @@
         </w:rPr>
       </w:pPr>
       <w:r>
-        <w:rPr/>
+        <w:rPr>
+          <w:szCs w:val="24"/>
+        </w:rPr>
       </w:r>
     </w:p>
     <w:p>
@@ -740,31 +747,21 @@
         </w:rPr>
       </w:pPr>
       <w:r>
-        <w:rPr/>
-      </w:r>
-    </w:p>
-    <w:p>
-      <w:pPr>
-        <w:pStyle w:val="Normal"/>
-        <w:rPr>
-          <w:szCs w:val="24"/>
-        </w:rPr>
-      </w:pPr>
-      <w:r>
-        <w:rPr/>
-        <w:t xml:space="preserve">Finally, I am interested in this job with Colorado University because </w:t>
-      </w:r>
-      <w:r>
-        <w:rPr/>
-        <w:t xml:space="preserve">throughout my life I have gradually become aware of how I am neurodivergent and how neurodivergent people get treated differently than neurotypical people. The impression from what I've heard, experienced, and found - between the dual CU cultures of Boulder and Anschutz – is that I will not be disrespected for being neurodivergent, </w:t>
-      </w:r>
-      <w:r>
-        <w:rPr/>
-        <w:t>but that it will be valued. A</w:t>
-      </w:r>
-      <w:r>
-        <w:rPr/>
-        <w:t>nd that matters a lot to me.</w:t>
+        <w:rPr>
+          <w:szCs w:val="24"/>
+        </w:rPr>
+      </w:r>
+    </w:p>
+    <w:p>
+      <w:pPr>
+        <w:pStyle w:val="Normal"/>
+        <w:rPr>
+          <w:szCs w:val="24"/>
+        </w:rPr>
+      </w:pPr>
+      <w:r>
+        <w:rPr/>
+        <w:t>Finally, I am interested in this job with Colorado University because throughout my life I have gradually become aware of how I am neurodivergent and how neurodivergent people get treated differently than neurotypical people. The impression from what I've heard, experienced, and found - between the dual CU cultures of Boulder and Anschutz – is that I will not be disrespected for being neurodivergent, but that it will be valued. And that matters a lot to me.</w:t>
       </w:r>
     </w:p>
     <w:p>
@@ -815,161 +812,71 @@
         </w:rPr>
       </w:pPr>
       <w:r>
-        <w:rPr/>
-      </w:r>
-    </w:p>
-    <w:p>
-      <w:pPr>
-        <w:pStyle w:val="Normal"/>
-        <w:rPr>
-          <w:szCs w:val="24"/>
-        </w:rPr>
-      </w:pPr>
-      <w:r>
-        <w:rPr/>
-        <w:t xml:space="preserve">The reason why you should hire me is above all that I really care about people and thinking things through carefully. I have been called “deep” more consistently than anything else in my life; while I have discovered in the last year or so that I am neurodivergent, which does mean that sometimes I need extra time to process things, I have also had it made very clear to me from a number of </w:t>
-      </w:r>
-      <w:r>
-        <w:rPr/>
-        <w:t xml:space="preserve">qualified people since my diagnosis </w:t>
-      </w:r>
-      <w:r>
-        <w:rPr/>
-        <w:t xml:space="preserve">that I really am very intelligent, </w:t>
-      </w:r>
-      <w:r>
-        <w:rPr/>
-        <w:t>resourceful, competent, patient and creative</w:t>
-      </w:r>
-      <w:r>
-        <w:rPr/>
-        <w:t xml:space="preserve"> – moreso than I had </w:t>
-      </w:r>
-      <w:r>
-        <w:rPr/>
-        <w:t xml:space="preserve">ever </w:t>
-      </w:r>
-      <w:r>
-        <w:rPr/>
-        <w:t>realized.</w:t>
-      </w:r>
-    </w:p>
-    <w:p>
-      <w:pPr>
-        <w:pStyle w:val="Normal"/>
-        <w:rPr>
-          <w:szCs w:val="24"/>
-        </w:rPr>
-      </w:pPr>
-      <w:r>
-        <w:rPr/>
-      </w:r>
-    </w:p>
-    <w:p>
-      <w:pPr>
-        <w:pStyle w:val="Normal"/>
-        <w:rPr>
-          <w:szCs w:val="24"/>
-        </w:rPr>
-      </w:pPr>
-      <w:r>
-        <w:rPr/>
-        <w:t xml:space="preserve">I taught myself philosophy, analytical and critical thinking, </w:t>
-      </w:r>
-      <w:r>
-        <w:rPr/>
-        <w:t xml:space="preserve">the </w:t>
-      </w:r>
-      <w:r>
-        <w:rPr/>
-        <w:t xml:space="preserve">German </w:t>
-      </w:r>
-      <w:r>
-        <w:rPr/>
-        <w:t>language and</w:t>
-      </w:r>
-      <w:r>
-        <w:rPr/>
-        <w:t xml:space="preserve"> the Japanese writing system. I collected over 20 mostly free fairly rich resources for learning how to code, and have cobbled together my own kind of library of learning resources. I am very capable of turning to research when I don’t know the answer to a question, </w:t>
-      </w:r>
-      <w:r>
-        <w:rPr/>
-        <w:t>and I like to gather people whom I can reach out to when I don’t know the next steps to take. I taught myself how to learn, and then taught myself how to teach others the same thing.</w:t>
-      </w:r>
-    </w:p>
-    <w:p>
-      <w:pPr>
-        <w:pStyle w:val="Normal"/>
-        <w:rPr>
-          <w:szCs w:val="24"/>
-        </w:rPr>
-      </w:pPr>
-      <w:r>
-        <w:rPr/>
-      </w:r>
-    </w:p>
-    <w:p>
-      <w:pPr>
-        <w:pStyle w:val="Normal"/>
-        <w:rPr>
-          <w:szCs w:val="24"/>
-        </w:rPr>
-      </w:pPr>
-      <w:r>
-        <w:rPr/>
-        <w:t>Again, m</w:t>
-      </w:r>
-      <w:r>
-        <w:rPr/>
-        <w:t>y personal and work experiences make me somewhat familiar with many different aspects of CU's culture, clients and their needs. For instance, my experience as a caregiver for the elderly and special needs communit</w:t>
-      </w:r>
-      <w:r>
-        <w:rPr/>
-        <w:t>ies</w:t>
-      </w:r>
-      <w:r>
-        <w:rPr/>
-        <w:t xml:space="preserve">, as well as </w:t>
-      </w:r>
-      <w:r>
-        <w:rPr/>
-        <w:t xml:space="preserve">my experiences </w:t>
-      </w:r>
-      <w:r>
-        <w:rPr/>
-        <w:t xml:space="preserve">with tutoring </w:t>
-      </w:r>
-      <w:r>
-        <w:rPr/>
-        <w:t>college and high school students, and teaching my own kids how to read</w:t>
-      </w:r>
-      <w:r>
-        <w:rPr/>
-        <w:t xml:space="preserve">, are </w:t>
-      </w:r>
-      <w:r>
-        <w:rPr/>
-        <w:t>assets for connecting me both professionally and</w:t>
-      </w:r>
-      <w:r>
-        <w:rPr/>
-        <w:t xml:space="preserve"> </w:t>
-      </w:r>
-      <w:r>
-        <w:rPr/>
-        <w:t>culturally to the main goals of Colorado University</w:t>
-      </w:r>
-      <w:r>
-        <w:rPr/>
-        <w:t xml:space="preserve">. I </w:t>
-      </w:r>
-      <w:r>
-        <w:rPr/>
-        <w:t xml:space="preserve">am </w:t>
-      </w:r>
-      <w:r>
-        <w:rPr/>
-        <w:t xml:space="preserve">a personal that considers seriously </w:t>
+        <w:rPr>
+          <w:szCs w:val="24"/>
+        </w:rPr>
+      </w:r>
+    </w:p>
+    <w:p>
+      <w:pPr>
+        <w:pStyle w:val="Normal"/>
+        <w:rPr>
+          <w:szCs w:val="24"/>
+        </w:rPr>
+      </w:pPr>
+      <w:r>
+        <w:rPr/>
+        <w:t>The reason why you should hire me is above all that I really care about people and thinking things through carefully. I have been called “deep” more consistently than anything else in my life; while I have discovered in the last year or so that I am neurodivergent, which does mean that sometimes I need extra time to process things, I have also had it made very clear to me from a number of qualified people since my diagnosis that I really am very intelligent, resourceful, competent, patient and creative – moreso than I had ever realized.</w:t>
+      </w:r>
+    </w:p>
+    <w:p>
+      <w:pPr>
+        <w:pStyle w:val="Normal"/>
+        <w:rPr>
+          <w:szCs w:val="24"/>
+        </w:rPr>
+      </w:pPr>
+      <w:r>
+        <w:rPr>
+          <w:szCs w:val="24"/>
+        </w:rPr>
+      </w:r>
+    </w:p>
+    <w:p>
+      <w:pPr>
+        <w:pStyle w:val="Normal"/>
+        <w:rPr>
+          <w:szCs w:val="24"/>
+        </w:rPr>
+      </w:pPr>
+      <w:r>
+        <w:rPr/>
+        <w:t>I taught myself philosophy, analytical and critical thinking, the German language and the Japanese writing system. I collected over 20 mostly free fairly rich resources for learning how to code, and have cobbled together my own kind of library of learning resources. I am very capable of turning to research when I don’t know the answer to a question, and I like to gather people whom I can reach out to when I don’t know the next steps to take. I taught myself how to learn, and then taught myself how to teach others the same thing.</w:t>
+      </w:r>
+    </w:p>
+    <w:p>
+      <w:pPr>
+        <w:pStyle w:val="Normal"/>
+        <w:rPr>
+          <w:szCs w:val="24"/>
+        </w:rPr>
+      </w:pPr>
+      <w:r>
+        <w:rPr>
+          <w:szCs w:val="24"/>
+        </w:rPr>
+      </w:r>
+    </w:p>
+    <w:p>
+      <w:pPr>
+        <w:pStyle w:val="Normal"/>
+        <w:rPr>
+          <w:szCs w:val="24"/>
+        </w:rPr>
+      </w:pPr>
+      <w:r>
+        <w:rPr/>
+        <w:t xml:space="preserve">Again, my personal and work experiences make me somewhat familiar with many different aspects of CU's culture, clients and their needs. For instance, my experience as a caregiver for the elderly and special needs communities, as well as my experiences with tutoring college and high school students, and teaching my own kids how to read, are assets for connecting me both professionally and culturally to the main goals of Colorado University. I am a personal that considers seriously </w:t>
       </w:r>
       <w:r>
         <w:rPr>
@@ -980,23 +887,7 @@
       </w:r>
       <w:r>
         <w:rPr/>
-        <w:t xml:space="preserve">, and </w:t>
-      </w:r>
-      <w:r>
-        <w:rPr/>
-        <w:t>I seek to respect and learn about diverse</w:t>
-      </w:r>
-      <w:r>
-        <w:rPr/>
-        <w:t xml:space="preserve"> cultures </w:t>
-      </w:r>
-      <w:r>
-        <w:rPr/>
-        <w:t xml:space="preserve">and to create a shared culture of </w:t>
-      </w:r>
-      <w:r>
-        <w:rPr/>
-        <w:t>thought and care.</w:t>
+        <w:t>, and I seek to respect and learn about diverse cultures and to create a shared culture of thought and care.</w:t>
       </w:r>
     </w:p>
     <w:p>
@@ -1047,7 +938,9 @@
         </w:rPr>
       </w:pPr>
       <w:r>
-        <w:rPr/>
+        <w:rPr>
+          <w:szCs w:val="24"/>
+        </w:rPr>
       </w:r>
     </w:p>
     <w:p>
@@ -1170,7 +1063,9 @@
         </w:rPr>
       </w:pPr>
       <w:r>
-        <w:rPr/>
+        <w:rPr>
+          <w:szCs w:val="24"/>
+        </w:rPr>
       </w:r>
     </w:p>
     <w:p>
@@ -1194,11 +1089,7 @@
       </w:pPr>
       <w:r>
         <w:rPr/>
-        <w:t>-</w:t>
-      </w:r>
-      <w:r>
-        <w:rPr/>
-        <w:t>the experience at “bonaventure” with leadership</w:t>
+        <w:t>-the experience at “bonaventure” with leadership</w:t>
       </w:r>
     </w:p>
     <w:p>
@@ -1273,7 +1164,9 @@
         </w:rPr>
       </w:pPr>
       <w:r>
-        <w:rPr/>
+        <w:rPr>
+          <w:szCs w:val="24"/>
+        </w:rPr>
       </w:r>
     </w:p>
     <w:p>
@@ -1384,7 +1277,9 @@
         </w:rPr>
       </w:pPr>
       <w:r>
-        <w:rPr/>
+        <w:rPr>
+          <w:szCs w:val="24"/>
+        </w:rPr>
       </w:r>
     </w:p>
     <w:p>
@@ -1993,6 +1888,7 @@
     <w:qFormat/>
     <w:pPr>
       <w:widowControl/>
+      <w:suppressAutoHyphens w:val="true"/>
       <w:bidi w:val="0"/>
       <w:spacing w:lineRule="auto" w:line="259" w:before="0" w:after="160"/>
       <w:jc w:val="left"/>

</xml_diff>

<commit_message>
updates doc with a pretty fleshed out answer to the first STAR question; second STAR question still needs to be answered
</commit_message>
<xml_diff>
--- a/WillC-FET-Week7_Soft-Skill-Interview-Prep_CS4.docx
+++ b/WillC-FET-Week7_Soft-Skill-Interview-Prep_CS4.docx
@@ -525,7 +525,39 @@
           <w:bCs w:val="false"/>
           <w:szCs w:val="24"/>
         </w:rPr>
-        <w:t>Actually, while I found this job by searching for Linux admin and Linux developer jobs in the Denver area on Indeed and other sites, this position and this company in particular stood out to me. This one in particular stood out to me initially because it is with a college, and so I figured that there might be more ways for my skills in learning and academia to show in this job, either regarding the problems that need creative solutions or regarding the social context. I understand a lot of the needs of students, professors, and administrators, and I share many of their interests, and I believe this understanding of multiple perspectives is an asset.</w:t>
+        <w:t xml:space="preserve">Actually, while I found this job by searching for Linux admin and Linux developer jobs in the Denver area on Indeed and other sites, this position and this company in particular stood out to me. This one in particular stood out to me initially because it is with a college, and so I figured that there might be more ways for my skills in learning and </w:t>
+      </w:r>
+      <w:r>
+        <w:rPr>
+          <w:b w:val="false"/>
+          <w:bCs w:val="false"/>
+          <w:szCs w:val="24"/>
+        </w:rPr>
+        <w:t xml:space="preserve">experience with </w:t>
+      </w:r>
+      <w:r>
+        <w:rPr>
+          <w:b w:val="false"/>
+          <w:bCs w:val="false"/>
+          <w:szCs w:val="24"/>
+        </w:rPr>
+        <w:t xml:space="preserve">academia to show </w:t>
+      </w:r>
+      <w:r>
+        <w:rPr>
+          <w:b w:val="false"/>
+          <w:bCs w:val="false"/>
+          <w:szCs w:val="24"/>
+        </w:rPr>
+        <w:t xml:space="preserve">up </w:t>
+      </w:r>
+      <w:r>
+        <w:rPr>
+          <w:b w:val="false"/>
+          <w:bCs w:val="false"/>
+          <w:szCs w:val="24"/>
+        </w:rPr>
+        <w:t>in this job, either regarding the problems that need creative solutions or regarding the social context. I understand a lot of the needs of students, professors, and administrators, and I share many of their interests, and I believe this understanding of multiple perspectives is an asset.</w:t>
       </w:r>
     </w:p>
     <w:p>
@@ -602,7 +634,71 @@
           <w:bCs w:val="false"/>
           <w:szCs w:val="24"/>
         </w:rPr>
-        <w:t>What’s more, my daughter was born at the Anschutz campus in Aurora almost 4 years ago, and my wife and I really loved our experience at the hospital. Last year, I stayed with the same daughter for about a week on the Anschutz Medical Campus while we tried to figure out some health concerns. (I also remember going to the Anschutz campus a couple times with my mom when I was a kid.) I have to say that in my personal experience, I’m very impressed. I really felt that my daughter was being taken care of, that all the avenues were being explored by a number of experts, that they did a really good job of being thorough in their work, communicating with us often, and really taking care of my little girl.</w:t>
+        <w:t xml:space="preserve">What’s more, my daughter was born at the </w:t>
+      </w:r>
+      <w:r>
+        <w:rPr>
+          <w:b w:val="false"/>
+          <w:bCs w:val="false"/>
+          <w:szCs w:val="24"/>
+        </w:rPr>
+        <w:t>Colorado University</w:t>
+      </w:r>
+      <w:r>
+        <w:rPr>
+          <w:b w:val="false"/>
+          <w:bCs w:val="false"/>
+          <w:szCs w:val="24"/>
+        </w:rPr>
+        <w:t xml:space="preserve"> Anschutz </w:t>
+      </w:r>
+      <w:r>
+        <w:rPr>
+          <w:b w:val="false"/>
+          <w:bCs w:val="false"/>
+          <w:szCs w:val="24"/>
+        </w:rPr>
+        <w:t>Medical C</w:t>
+      </w:r>
+      <w:r>
+        <w:rPr>
+          <w:b w:val="false"/>
+          <w:bCs w:val="false"/>
+          <w:szCs w:val="24"/>
+        </w:rPr>
+        <w:t xml:space="preserve">ampus in Aurora almost 4 years ago, and my wife and I really loved our experience at the hospital. Last year, I stayed with the same daughter for about a week on the Anschutz Campus while we tried to figure out some health concerns. (I also remember going to the Anschutz campus a couple times with my mom when I was a kid.) I really felt that my daughter was being taken care of, that all the avenues were being explored by a number of experts, that they did a really good job of being thorough in their work, communicating with us often, and really taking care of my little girl. </w:t>
+      </w:r>
+      <w:r>
+        <w:rPr>
+          <w:b w:val="false"/>
+          <w:bCs w:val="false"/>
+          <w:szCs w:val="24"/>
+        </w:rPr>
+        <w:t>I</w:t>
+      </w:r>
+      <w:r>
+        <w:rPr>
+          <w:b w:val="false"/>
+          <w:bCs w:val="false"/>
+          <w:szCs w:val="24"/>
+        </w:rPr>
+        <w:t xml:space="preserve"> have to say that in my personal experience, I’m very impressed </w:t>
+      </w:r>
+      <w:r>
+        <w:rPr>
+          <w:b w:val="false"/>
+          <w:bCs w:val="false"/>
+          <w:szCs w:val="24"/>
+        </w:rPr>
+        <w:t>and I really like the idea of working with Colorado University</w:t>
+      </w:r>
+      <w:r>
+        <w:rPr>
+          <w:b w:val="false"/>
+          <w:bCs w:val="false"/>
+          <w:szCs w:val="24"/>
+        </w:rPr>
+        <w:t xml:space="preserve">. </w:t>
       </w:r>
     </w:p>
     <w:p>
@@ -621,7 +717,23 @@
           <w:bCs w:val="false"/>
           <w:szCs w:val="24"/>
         </w:rPr>
-        <w:t>Along with those very positive personal experiences, I can also say that Colorado University - between the Boulder Campus and the Anschutz Medical Campus - is reputable, that you have very nice buildings and a large number of excellently trained and caring staff. But I also am drawn by what look to be nice benefits and good pay - pay that matches what I need for my family and the skills I've been pushing myself to learn. Also, the tuition options - which I'm a big fan of since I'm pretty serious about being a life-long learner – I can imagine a number of ways I would love to engage with Colorado University regarding all of this and more.</w:t>
+        <w:t xml:space="preserve">Along with those very positive personal experiences, I can also say that Colorado University - between the Boulder Campus and the Anschutz Medical Campus - is reputable, that </w:t>
+      </w:r>
+      <w:r>
+        <w:rPr>
+          <w:b w:val="false"/>
+          <w:bCs w:val="false"/>
+          <w:szCs w:val="24"/>
+        </w:rPr>
+        <w:t>you</w:t>
+      </w:r>
+      <w:r>
+        <w:rPr>
+          <w:b w:val="false"/>
+          <w:bCs w:val="false"/>
+          <w:szCs w:val="24"/>
+        </w:rPr>
+        <w:t xml:space="preserve"> have very nice buildings and a large number of excellently trained and caring staff. But I also am drawn by what look to be nice benefits and good pay - pay that matches what I need for my family and the skills I've been pushing myself to learn. Also, the tuition options - which I'm a big fan of since I'm pretty serious about being a life-long learner – I can imagine a number of ways I would love to engage with Colorado University regarding all of this and more.</w:t>
       </w:r>
     </w:p>
     <w:p>
@@ -736,7 +848,23 @@
       </w:pPr>
       <w:r>
         <w:rPr/>
-        <w:t>As a result, I’ve started researching the things I don’t know about, for instance, regarding the Oracle’s Identity Management Suite, Database Administration and Exadata Cloud Administration. Or “full-lifecycle implementation.”</w:t>
+        <w:t xml:space="preserve">As a result, I’ve started researching the things I don’t know about, for instance, regarding the Oracle’s Identity Management Suite, Database Administration and Exadata Cloud Administration. Or </w:t>
+      </w:r>
+      <w:r>
+        <w:rPr/>
+        <w:t>business continuity,</w:t>
+      </w:r>
+      <w:r>
+        <w:rPr/>
+        <w:t xml:space="preserve"> </w:t>
+      </w:r>
+      <w:r>
+        <w:rPr/>
+        <w:t xml:space="preserve">disaster recovery, and </w:t>
+      </w:r>
+      <w:r>
+        <w:rPr/>
+        <w:t>“full-lifecycle implementation.”</w:t>
       </w:r>
     </w:p>
     <w:p>
@@ -853,30 +981,42 @@
         <w:rPr/>
         <w:t>I taught myself philosophy, analytical and critical thinking, the German language and the Japanese writing system. I collected over 20 mostly free fairly rich resources for learning how to code, and have cobbled together my own kind of library of learning resources. I am very capable of turning to research when I don’t know the answer to a question, and I like to gather people whom I can reach out to when I don’t know the next steps to take. I taught myself how to learn, and then taught myself how to teach others the same thing.</w:t>
       </w:r>
-    </w:p>
-    <w:p>
-      <w:pPr>
-        <w:pStyle w:val="Normal"/>
-        <w:rPr>
-          <w:szCs w:val="24"/>
-        </w:rPr>
-      </w:pPr>
-      <w:r>
-        <w:rPr>
-          <w:szCs w:val="24"/>
-        </w:rPr>
-      </w:r>
-    </w:p>
-    <w:p>
-      <w:pPr>
-        <w:pStyle w:val="Normal"/>
-        <w:rPr>
-          <w:szCs w:val="24"/>
-        </w:rPr>
-      </w:pPr>
-      <w:r>
-        <w:rPr/>
-        <w:t xml:space="preserve">Again, my personal and work experiences make me somewhat familiar with many different aspects of CU's culture, clients and their needs. For instance, my experience as a caregiver for the elderly and special needs communities, as well as my experiences with tutoring college and high school students, and teaching my own kids how to read, are assets for connecting me both professionally and culturally to the main goals of Colorado University. I am a personal that considers seriously </w:t>
+      <w:r>
+        <w:rPr>
+          <w:szCs w:val="24"/>
+        </w:rPr>
+        <w:t xml:space="preserve"> </w:t>
+      </w:r>
+      <w:r>
+        <w:rPr>
+          <w:szCs w:val="24"/>
+        </w:rPr>
+        <w:t>I excel at clearly communicating difficult concepts and discussing technical topics.</w:t>
+      </w:r>
+    </w:p>
+    <w:p>
+      <w:pPr>
+        <w:pStyle w:val="Normal"/>
+        <w:rPr>
+          <w:szCs w:val="24"/>
+        </w:rPr>
+      </w:pPr>
+      <w:r>
+        <w:rPr>
+          <w:szCs w:val="24"/>
+        </w:rPr>
+      </w:r>
+    </w:p>
+    <w:p>
+      <w:pPr>
+        <w:pStyle w:val="Normal"/>
+        <w:rPr>
+          <w:szCs w:val="24"/>
+        </w:rPr>
+      </w:pPr>
+      <w:r>
+        <w:rPr/>
+        <w:t xml:space="preserve">Again, my personal and work experiences make me somewhat familiar with many different aspects of CU's culture, clients and their needs. For instance, my experience as a caregiver for the elderly and special needs communities, as well as my experiences with tutoring college and high school students, and teaching my own kids how to read, are assets for connecting me both professionally and culturally to the main goals of Colorado University. I am a person that considers seriously </w:t>
       </w:r>
       <w:r>
         <w:rPr>
@@ -938,81 +1078,99 @@
         </w:rPr>
       </w:pPr>
       <w:r>
-        <w:rPr>
-          <w:szCs w:val="24"/>
-        </w:rPr>
-      </w:r>
-    </w:p>
-    <w:p>
-      <w:pPr>
-        <w:pStyle w:val="Normal"/>
-        <w:rPr>
-          <w:szCs w:val="24"/>
-        </w:rPr>
-      </w:pPr>
-      <w:r>
-        <w:rPr/>
-        <w:t>-list major achievements relative to professional work</w:t>
-      </w:r>
-    </w:p>
-    <w:p>
-      <w:pPr>
-        <w:pStyle w:val="Normal"/>
-        <w:rPr>
-          <w:szCs w:val="24"/>
-        </w:rPr>
-      </w:pPr>
-      <w:r>
-        <w:rPr/>
-        <w:t>-Inlow Baptist Camp</w:t>
-      </w:r>
-    </w:p>
-    <w:p>
-      <w:pPr>
-        <w:pStyle w:val="Normal"/>
-        <w:rPr>
-          <w:szCs w:val="24"/>
-        </w:rPr>
-      </w:pPr>
-      <w:r>
-        <w:rPr/>
-        <w:t>-writing a book of poems</w:t>
-      </w:r>
-    </w:p>
-    <w:p>
-      <w:pPr>
-        <w:pStyle w:val="Normal"/>
-        <w:rPr>
-          <w:szCs w:val="24"/>
-        </w:rPr>
-      </w:pPr>
-      <w:r>
-        <w:rPr/>
-        <w:t>-teaching myself German/how to Code</w:t>
-      </w:r>
-    </w:p>
-    <w:p>
-      <w:pPr>
-        <w:pStyle w:val="Normal"/>
-        <w:rPr>
-          <w:szCs w:val="24"/>
-        </w:rPr>
-      </w:pPr>
-      <w:r>
-        <w:rPr/>
-        <w:t>-Promineo Tech bootcamp</w:t>
-      </w:r>
-    </w:p>
-    <w:p>
-      <w:pPr>
-        <w:pStyle w:val="Normal"/>
-        <w:rPr>
-          <w:szCs w:val="24"/>
-        </w:rPr>
-      </w:pPr>
-      <w:r>
-        <w:rPr/>
-        <w:t>-</w:t>
+        <w:rPr/>
+      </w:r>
+    </w:p>
+    <w:p>
+      <w:pPr>
+        <w:pStyle w:val="Normal"/>
+        <w:rPr>
+          <w:szCs w:val="24"/>
+        </w:rPr>
+      </w:pPr>
+      <w:r>
+        <w:rPr/>
+        <w:t>While I feel good about the efforts I’ve put into working as a tutor, as a caregiver for the elderly, facilitating a high-ropes course designed for people with special needs, learning German, learning to code, writing a book of my own poetry, starting a rather philosophical blog and now working my way through Promineo Tech’s Front End Bootcamp – I feel that probably my greatest professional achievement was at a summer camp in New Mexico.</w:t>
+      </w:r>
+    </w:p>
+    <w:p>
+      <w:pPr>
+        <w:pStyle w:val="Normal"/>
+        <w:rPr>
+          <w:szCs w:val="24"/>
+        </w:rPr>
+      </w:pPr>
+      <w:r>
+        <w:rPr/>
+      </w:r>
+    </w:p>
+    <w:p>
+      <w:pPr>
+        <w:pStyle w:val="Normal"/>
+        <w:rPr>
+          <w:szCs w:val="24"/>
+        </w:rPr>
+      </w:pPr>
+      <w:r>
+        <w:rPr/>
+        <w:t>The situation was like this: I was the team lead under the Camp Director in charge of a team of 6 employees. Among other responsibilities, we were responsible to facilitate a 1,000 zip-line and a climbing rock-wall. However, the training that we received to do this amounted to roughly an hour long walk-though. I had actually been hired in large part because I had previously had up to three weeks training and two summers of experience at Camp Barnabas on their ropes course. So I knew that this hour-long walk-through at this other camp was simply not enough for me and my team to be safe and reliable facilitators of this zip-line and rock wall.</w:t>
+      </w:r>
+    </w:p>
+    <w:p>
+      <w:pPr>
+        <w:pStyle w:val="Normal"/>
+        <w:rPr>
+          <w:szCs w:val="24"/>
+        </w:rPr>
+      </w:pPr>
+      <w:r>
+        <w:rPr/>
+      </w:r>
+    </w:p>
+    <w:p>
+      <w:pPr>
+        <w:pStyle w:val="Normal"/>
+        <w:rPr>
+          <w:szCs w:val="24"/>
+        </w:rPr>
+      </w:pPr>
+      <w:r>
+        <w:rPr/>
+        <w:t>My solution to this problem went like this: First, I thoroughly looked over the equipment and the elements of the zip-line and rock wall. Second, I took a test run on the zip-line, following the instructions we had been given during the 1 hour walk-through – because I felt that I wouldn’t be confident sending anyone else down the zip-line until I tried it out myself. Third, I designed a number of procedures based on procedures at the ropes course at Camp Barnabas, but adapted thoughtfully and carefully to this other camp’s ropes elements. Fourth, I trained my team on the procedures, helped them practice, worked out rough spots in the procedures, making adjustments as necessary, and supervised vigilantly whenever we as a team facilitated the zip-line or rock wall for campers.</w:t>
+      </w:r>
+    </w:p>
+    <w:p>
+      <w:pPr>
+        <w:pStyle w:val="Normal"/>
+        <w:rPr>
+          <w:szCs w:val="24"/>
+        </w:rPr>
+      </w:pPr>
+      <w:r>
+        <w:rPr/>
+      </w:r>
+    </w:p>
+    <w:p>
+      <w:pPr>
+        <w:pStyle w:val="Normal"/>
+        <w:rPr>
+          <w:szCs w:val="24"/>
+        </w:rPr>
+      </w:pPr>
+      <w:r>
+        <w:rPr/>
+        <w:t>I am proud to say that as a result of my careful work designing and implementing this solution, we had a summer free from any significant incidents or injuries. The campers had a great time, we as camp staff had a great time, and I learned a lot about leadership in that time. I really think that might be my greatest professional achievement.</w:t>
+      </w:r>
+    </w:p>
+    <w:p>
+      <w:pPr>
+        <w:pStyle w:val="Normal"/>
+        <w:rPr>
+          <w:szCs w:val="24"/>
+        </w:rPr>
+      </w:pPr>
+      <w:r>
+        <w:rPr/>
       </w:r>
     </w:p>
     <w:p>
@@ -1178,7 +1336,55 @@
       </w:pPr>
       <w:r>
         <w:rPr/>
-        <w:t>I have some goals which are time-bound, and some which are constant and present throughout all my goals. Some of these later goals are that I really want to be present with my family, teaching them, learning with them, rock-climbing and exploring with them. I also feel a need, when others are open to it, for me to share what little I have learned about how to have peace that helps me to think carefully about how to go forward. I want to influence the future and learn with others how to steer each other away from escalating conflicts and related dangers in the modern technological landscape. Lastly, I want to learn lots about how to speak languages like Japanese, Welsh, Chinese and others, and how to connect with others and bridge cultural and linguistic gaps.</w:t>
+        <w:t xml:space="preserve">I have some goals which are time-bound, and some which are constant, </w:t>
+      </w:r>
+      <w:r>
+        <w:rPr/>
+        <w:t>overarching,</w:t>
+      </w:r>
+      <w:r>
+        <w:rPr/>
+        <w:t xml:space="preserve"> and present throughout all my goals. Some of these later goals are that I really want to be present with my family, teaching them, learning with them, rock-climbing and exploring with them. I also feel a need, </w:t>
+      </w:r>
+      <w:r>
+        <w:rPr/>
+        <w:t xml:space="preserve">to learn from others whenever I can and, </w:t>
+      </w:r>
+      <w:r>
+        <w:rPr/>
+        <w:t xml:space="preserve">when others are open to it, for me to share </w:t>
+      </w:r>
+      <w:r>
+        <w:rPr/>
+        <w:t xml:space="preserve">with others </w:t>
+      </w:r>
+      <w:r>
+        <w:rPr/>
+        <w:t xml:space="preserve">what little I have learned about how to have </w:t>
+      </w:r>
+      <w:r>
+        <w:rPr/>
+        <w:t xml:space="preserve">enough </w:t>
+      </w:r>
+      <w:r>
+        <w:rPr/>
+        <w:t xml:space="preserve">peace </w:t>
+      </w:r>
+      <w:r>
+        <w:rPr/>
+        <w:t xml:space="preserve">to </w:t>
+      </w:r>
+      <w:r>
+        <w:rPr/>
+        <w:t xml:space="preserve">think carefully about how to go forward. I want to influence </w:t>
+      </w:r>
+      <w:r>
+        <w:rPr/>
+        <w:t xml:space="preserve">people around me </w:t>
+      </w:r>
+      <w:r>
+        <w:rPr/>
+        <w:t>and learn with others how to steer each other away from escalating conflicts and related dangers in the modern technological landscape. Lastly, I want to learn lots about how to speak languages like Japanese, Welsh, Chinese and others, and how to connect with others and bridge cultural and linguistic gaps.</w:t>
       </w:r>
     </w:p>
     <w:p>
@@ -1228,6 +1434,18 @@
         <w:rPr/>
         <w:t>I surprised myself just now when I realized that I can confidently say that I have been working - steadily, concretely, and increasingly - towards fulfilling these goals for years now.</w:t>
       </w:r>
+      <w:r>
+        <w:rPr>
+          <w:szCs w:val="24"/>
+        </w:rPr>
+        <w:t xml:space="preserve"> </w:t>
+      </w:r>
+      <w:r>
+        <w:rPr>
+          <w:szCs w:val="24"/>
+        </w:rPr>
+        <w:t>Speaking with a mentor recently, I realized that I really do have grit and a high degree of resilience.</w:t>
+      </w:r>
     </w:p>
     <w:p>
       <w:pPr>
@@ -1291,7 +1509,30 @@
       </w:pPr>
       <w:r>
         <w:rPr/>
-        <w:t>The older I've gotten, the more I've realized that I am not using my skills the way I ought to be, and am not pursuing the life that I really want to live, and that furthermore, I haven't even been in any of the right industries to get close to doing that. I want to use a lot of my skills to really start taking care of my family here in Colorado and making the most of my life, so I've been increasingly pursuing learning how to code for the last two years or so and increasingly teaching myself to approach it as a deep thinker - not just thinking about the code, but about the ideas and realities that underlie modern technology and what responsibilities might come along with those. I love language, logic, learning and teaching, Ubuntu, bash, code ...</w:t>
+        <w:t>The older I've gotten, the more I've realized that I am not using my skills the way I ought to be, and am not pursuing the life that I really want to live, and that furthermore, I haven't even been in any of the right industries to get close to doing that. I want to use a lot of my skills to really start taking care of my family here in Colorado and making the most of my life, so I've been increasingly pursuing learning how to code for the last two years or so and increasingly teaching myself to approach it as a deep thinker - not just thinking about the code, but about the ideas and realities that underlie modern technology and what responsibilities might come along with those.</w:t>
+      </w:r>
+    </w:p>
+    <w:p>
+      <w:pPr>
+        <w:pStyle w:val="Normal"/>
+        <w:rPr>
+          <w:szCs w:val="24"/>
+        </w:rPr>
+      </w:pPr>
+      <w:r>
+        <w:rPr/>
+      </w:r>
+    </w:p>
+    <w:p>
+      <w:pPr>
+        <w:pStyle w:val="Normal"/>
+        <w:rPr>
+          <w:szCs w:val="24"/>
+        </w:rPr>
+      </w:pPr>
+      <w:r>
+        <w:rPr/>
+        <w:t>So, yes, I decided that I wanted to work my way into a new industry that could better use my real skills and better allow me to take care of my family.</w:t>
       </w:r>
     </w:p>
     <w:p>

</xml_diff>

<commit_message>
answers remaining two questions on the career services assignment; checks off item on to-do list
</commit_message>
<xml_diff>
--- a/WillC-FET-Week7_Soft-Skill-Interview-Prep_CS4.docx
+++ b/WillC-FET-Week7_Soft-Skill-Interview-Prep_CS4.docx
@@ -1235,43 +1235,259 @@
       </w:pPr>
       <w:r>
         <w:rPr/>
-        <w:t>-calming down John</w:t>
-      </w:r>
-    </w:p>
-    <w:p>
-      <w:pPr>
-        <w:pStyle w:val="Normal"/>
-        <w:rPr>
-          <w:szCs w:val="24"/>
-        </w:rPr>
-      </w:pPr>
-      <w:r>
-        <w:rPr/>
-        <w:t>-the experience at “bonaventure” with leadership</w:t>
-      </w:r>
-    </w:p>
-    <w:p>
-      <w:pPr>
-        <w:pStyle w:val="Normal"/>
-        <w:rPr>
-          <w:szCs w:val="24"/>
-        </w:rPr>
-      </w:pPr>
-      <w:r>
-        <w:rPr/>
-        <w:t>-dealing with rumors at work?</w:t>
-      </w:r>
-    </w:p>
-    <w:p>
-      <w:pPr>
-        <w:pStyle w:val="Normal"/>
-        <w:rPr>
-          <w:szCs w:val="24"/>
-        </w:rPr>
-      </w:pPr>
-      <w:r>
-        <w:rPr/>
-        <w:t>-the last year - - unemployed in the pandemic, just barely above homeless and feeling like I had no idea what to do with my life. Then getting involved in Manna Connect with a career coach, then a therapist and marriage therapist, Psychiatrist (2-3), Neurocognitive Testing, much needed Medications, Spiritual Director, lots of learning to code, lots of persistence and not giving up; courses like Udemy courses; Promineo Tech Bootcamp; [perhaps Nxt Level];</w:t>
+        <w:t>I have a decent amount of experience helping others to calm down when they are feeling escalated – including helping an elderly man suffering from dementia to calm down. I also have been able to connect with people whom others around me felt were difficult to connect with, and whom I myself doubted I could successfully connect with – but with whom I tried all the same because of what was at stake. More recently, I learned how to face down some rumors that were told about me – which was an awful situation but one in which I pulled through in a way that seemed to me overall surprisingly well.</w:t>
+      </w:r>
+    </w:p>
+    <w:p>
+      <w:pPr>
+        <w:pStyle w:val="Normal"/>
+        <w:rPr>
+          <w:szCs w:val="24"/>
+        </w:rPr>
+      </w:pPr>
+      <w:r>
+        <w:rPr/>
+      </w:r>
+    </w:p>
+    <w:p>
+      <w:pPr>
+        <w:pStyle w:val="Normal"/>
+        <w:rPr>
+          <w:szCs w:val="24"/>
+        </w:rPr>
+      </w:pPr>
+      <w:r>
+        <w:rPr/>
+        <w:t xml:space="preserve">But I want to talk more specifically about how I have been turning my life around in the last year, since August 2021. Things were incredibly low. I was </w:t>
+      </w:r>
+      <w:r>
+        <w:rPr/>
+        <w:t xml:space="preserve">unemployed in the pandemic, just barely </w:t>
+      </w:r>
+      <w:r>
+        <w:rPr/>
+        <w:t xml:space="preserve">making ends meet for my family, </w:t>
+      </w:r>
+      <w:r>
+        <w:rPr/>
+        <w:t xml:space="preserve">and feeling like I had no idea what to do with my life. </w:t>
+      </w:r>
+      <w:r>
+        <w:rPr/>
+        <w:t>I felt like my primary task was just to figure out what next steps to even take.</w:t>
+      </w:r>
+    </w:p>
+    <w:p>
+      <w:pPr>
+        <w:pStyle w:val="Normal"/>
+        <w:rPr>
+          <w:szCs w:val="24"/>
+        </w:rPr>
+      </w:pPr>
+      <w:r>
+        <w:rPr/>
+      </w:r>
+    </w:p>
+    <w:p>
+      <w:pPr>
+        <w:pStyle w:val="Normal"/>
+        <w:rPr>
+          <w:szCs w:val="24"/>
+        </w:rPr>
+      </w:pPr>
+      <w:r>
+        <w:rPr/>
+        <w:t>Gradually, I started cobbling together different skills (above all coding skills) and finding different pieces of a full support system. I got a job, learned how to communicate my needs better than ever before and have since experienced one of the most difficult but most rewarding years of my life - mounting steadily all along in the same direction.</w:t>
+      </w:r>
+    </w:p>
+    <w:p>
+      <w:pPr>
+        <w:pStyle w:val="Normal"/>
+        <w:rPr>
+          <w:szCs w:val="24"/>
+        </w:rPr>
+      </w:pPr>
+      <w:r>
+        <w:rPr/>
+      </w:r>
+    </w:p>
+    <w:p>
+      <w:pPr>
+        <w:pStyle w:val="Normal"/>
+        <w:rPr>
+          <w:szCs w:val="24"/>
+        </w:rPr>
+      </w:pPr>
+      <w:r>
+        <w:rPr/>
+        <w:t xml:space="preserve">I got </w:t>
+      </w:r>
+      <w:r>
+        <w:rPr/>
+        <w:t xml:space="preserve">involved in </w:t>
+      </w:r>
+      <w:r>
+        <w:rPr/>
+        <w:t>a program called</w:t>
+      </w:r>
+      <w:r>
+        <w:rPr/>
+        <w:t xml:space="preserve"> Manna Connect with a career coach, then a </w:t>
+      </w:r>
+      <w:r>
+        <w:rPr/>
+        <w:t xml:space="preserve">personal </w:t>
+      </w:r>
+      <w:r>
+        <w:rPr/>
+        <w:t xml:space="preserve">therapist and marriage therapist, </w:t>
+      </w:r>
+      <w:r>
+        <w:rPr/>
+        <w:t>I started seeing a p</w:t>
+      </w:r>
+      <w:r>
+        <w:rPr/>
+        <w:t xml:space="preserve">sychiatrist, </w:t>
+      </w:r>
+      <w:r>
+        <w:rPr/>
+        <w:t>received n</w:t>
+      </w:r>
+      <w:r>
+        <w:rPr/>
+        <w:t>eurocognitiv</w:t>
+      </w:r>
+      <w:r>
+        <w:rPr/>
+        <w:t>e</w:t>
+      </w:r>
+      <w:r>
+        <w:rPr/>
+        <w:t xml:space="preserve"> </w:t>
+      </w:r>
+      <w:r>
+        <w:rPr/>
+        <w:t>t</w:t>
+      </w:r>
+      <w:r>
+        <w:rPr/>
+        <w:t xml:space="preserve">esting, </w:t>
+      </w:r>
+      <w:r>
+        <w:rPr/>
+        <w:t>two sleep studies</w:t>
+      </w:r>
+      <w:r>
+        <w:rPr/>
+        <w:t xml:space="preserve">, </w:t>
+      </w:r>
+      <w:r>
+        <w:rPr/>
+        <w:t>was diagnosed with ADHD</w:t>
+      </w:r>
+      <w:r>
+        <w:rPr/>
+        <w:t xml:space="preserve">, </w:t>
+      </w:r>
+      <w:r>
+        <w:rPr/>
+        <w:t>began taking some</w:t>
+      </w:r>
+      <w:r>
+        <w:rPr/>
+        <w:t xml:space="preserve"> much needed </w:t>
+      </w:r>
+      <w:r>
+        <w:rPr/>
+        <w:t>m</w:t>
+      </w:r>
+      <w:r>
+        <w:rPr/>
+        <w:t xml:space="preserve">edications, </w:t>
+      </w:r>
+      <w:r>
+        <w:rPr/>
+        <w:t>and I learned how to communicate effectively with my boss and supervisors about my experiences and struggles</w:t>
+      </w:r>
+      <w:r>
+        <w:rPr/>
+        <w:t xml:space="preserve">. </w:t>
+      </w:r>
+      <w:r>
+        <w:rPr/>
+        <w:t xml:space="preserve">I spent </w:t>
+      </w:r>
+      <w:r>
+        <w:rPr/>
+        <w:t xml:space="preserve">lots of </w:t>
+      </w:r>
+      <w:r>
+        <w:rPr/>
+        <w:t xml:space="preserve">personal time both before finding my job and since then </w:t>
+      </w:r>
+      <w:r>
+        <w:rPr/>
+        <w:t xml:space="preserve">learning to code, </w:t>
+      </w:r>
+      <w:r>
+        <w:rPr/>
+        <w:t xml:space="preserve">compiling a pretty large library of free or fairly cheap coding resources, various certificates and courses (like Udemy, Mimo, The Odin Project and others). I worked up the courage to start a blog, perilousresonance.wordpress.com/ where I ponder the various intersections of tech, ethics, spirituality and language. I’ve really demonstrated </w:t>
+      </w:r>
+      <w:r>
+        <w:rPr/>
+        <w:t xml:space="preserve">lots of persistence </w:t>
+      </w:r>
+      <w:r>
+        <w:rPr/>
+        <w:t>and grit which I didn’t know I had, and I have even somewhat surprised myself at how much I have changed in the last year, at how much my hard work has been paying off. (I feel like there are surely even things I’ve forgotten to mention.)</w:t>
+      </w:r>
+    </w:p>
+    <w:p>
+      <w:pPr>
+        <w:pStyle w:val="Normal"/>
+        <w:rPr>
+          <w:szCs w:val="24"/>
+        </w:rPr>
+      </w:pPr>
+      <w:r>
+        <w:rPr/>
+      </w:r>
+    </w:p>
+    <w:p>
+      <w:pPr>
+        <w:pStyle w:val="Normal"/>
+        <w:rPr>
+          <w:szCs w:val="24"/>
+        </w:rPr>
+      </w:pPr>
+      <w:r>
+        <w:rPr/>
+        <w:t xml:space="preserve">Most recently, I started </w:t>
+      </w:r>
+      <w:r>
+        <w:rPr/>
+        <w:t>Promineo Tech’</w:t>
+      </w:r>
+      <w:r>
+        <w:rPr/>
+        <w:t>s</w:t>
+      </w:r>
+      <w:r>
+        <w:rPr/>
+        <w:t xml:space="preserve"> </w:t>
+      </w:r>
+      <w:r>
+        <w:rPr/>
+        <w:t xml:space="preserve">Front End </w:t>
+      </w:r>
+      <w:r>
+        <w:rPr/>
+        <w:t xml:space="preserve">Bootcamp </w:t>
+      </w:r>
+      <w:r>
+        <w:rPr/>
+        <w:t>through Arapahoe Community College, and am already almost half-way through the course! I am excited to continue working towards my goal of being self-sufficient, using my skills to take care of my family and open the doorway to a new career. The results of my hard work aren’t yet showing in full, but I am increasingly hopeful about the future.</w:t>
       </w:r>
     </w:p>
     <w:p>

</xml_diff>